<commit_message>
Finalised the bug test documents for Bug 1
Includes the hypothesis and FAT document
</commit_message>
<xml_diff>
--- a/Hypothesis Return Book Bug.docx
+++ b/Hypothesis Return Book Bug.docx
@@ -39,7 +39,925 @@
         <w:t>Hypothesis of cause</w:t>
       </w:r>
     </w:p>
+    <w:tbl>
+      <w:tblPr>
+        <w:tblStyle w:val="TableGrid"/>
+        <w:tblW w:w="0" w:type="auto"/>
+        <w:tblLook w:val="04A0" w:firstRow="1" w:lastRow="0" w:firstColumn="1" w:lastColumn="0" w:noHBand="0" w:noVBand="1"/>
+      </w:tblPr>
+      <w:tblGrid>
+        <w:gridCol w:w="3005"/>
+        <w:gridCol w:w="3005"/>
+        <w:gridCol w:w="3006"/>
+      </w:tblGrid>
+      <w:tr>
+        <w:tc>
+          <w:tcPr>
+            <w:tcW w:w="3005" w:type="dxa"/>
+          </w:tcPr>
+          <w:p>
+            <w:r>
+              <w:t>Hypothesis</w:t>
+            </w:r>
+          </w:p>
+        </w:tc>
+        <w:tc>
+          <w:tcPr>
+            <w:tcW w:w="3005" w:type="dxa"/>
+          </w:tcPr>
+          <w:p>
+            <w:r>
+              <w:t>Description</w:t>
+            </w:r>
+          </w:p>
+        </w:tc>
+        <w:tc>
+          <w:tcPr>
+            <w:tcW w:w="3006" w:type="dxa"/>
+          </w:tcPr>
+          <w:p>
+            <w:r>
+              <w:t>Was this the cause?</w:t>
+            </w:r>
+          </w:p>
+        </w:tc>
+      </w:tr>
+      <w:tr>
+        <w:tc>
+          <w:tcPr>
+            <w:tcW w:w="3005" w:type="dxa"/>
+          </w:tcPr>
+          <w:p>
+            <w:r>
+              <w:t xml:space="preserve">The error </w:t>
+            </w:r>
+            <w:r>
+              <w:t>is in the library class calculation</w:t>
+            </w:r>
+          </w:p>
+        </w:tc>
+        <w:tc>
+          <w:tcPr>
+            <w:tcW w:w="3005" w:type="dxa"/>
+          </w:tcPr>
+          <w:p>
+            <w:r>
+              <w:t xml:space="preserve">Since this method is called and the logic of the </w:t>
+            </w:r>
+            <w:proofErr w:type="spellStart"/>
+            <w:r>
+              <w:t>returnbookcontrol</w:t>
+            </w:r>
+            <w:proofErr w:type="spellEnd"/>
+            <w:r>
+              <w:t xml:space="preserve"> looks fine</w:t>
+            </w:r>
+          </w:p>
+        </w:tc>
+        <w:tc>
+          <w:tcPr>
+            <w:tcW w:w="3006" w:type="dxa"/>
+          </w:tcPr>
+          <w:p>
+            <w:r>
+              <w:t>No</w:t>
+            </w:r>
+          </w:p>
+        </w:tc>
+      </w:tr>
+      <w:tr>
+        <w:tc>
+          <w:tcPr>
+            <w:tcW w:w="3005" w:type="dxa"/>
+          </w:tcPr>
+          <w:p>
+            <w:r>
+              <w:t xml:space="preserve">The error is in the calendar class </w:t>
+            </w:r>
+            <w:proofErr w:type="spellStart"/>
+            <w:r>
+              <w:t>getDays</w:t>
+            </w:r>
+            <w:proofErr w:type="spellEnd"/>
+            <w:r>
+              <w:t xml:space="preserve"> Difference</w:t>
+            </w:r>
+          </w:p>
+        </w:tc>
+        <w:tc>
+          <w:tcPr>
+            <w:tcW w:w="3005" w:type="dxa"/>
+          </w:tcPr>
+          <w:p>
+            <w:r>
+              <w:t>Since this method calculates the difference in days, which is used to calculate the fine, this may be the error</w:t>
+            </w:r>
+          </w:p>
+        </w:tc>
+        <w:tc>
+          <w:tcPr>
+            <w:tcW w:w="3006" w:type="dxa"/>
+          </w:tcPr>
+          <w:p>
+            <w:r>
+              <w:t>Yes</w:t>
+            </w:r>
+          </w:p>
+        </w:tc>
+      </w:tr>
+    </w:tbl>
     <w:p/>
+    <w:p/>
+    <w:p>
+      <w:pPr>
+        <w:pStyle w:val="Heading1"/>
+      </w:pPr>
+      <w:r>
+        <w:t>Tests to narrow down bug</w:t>
+      </w:r>
+    </w:p>
+    <w:p/>
+    <w:p>
+      <w:pPr>
+        <w:pStyle w:val="Heading2"/>
+      </w:pPr>
+      <w:r>
+        <w:t>Idea</w:t>
+      </w:r>
+    </w:p>
+    <w:p>
+      <w:r>
+        <w:rPr>
+          <w:noProof/>
+        </w:rPr>
+        <w:drawing>
+          <wp:inline distT="0" distB="0" distL="0" distR="0" wp14:anchorId="15A5D07E" wp14:editId="13E486F1">
+            <wp:extent cx="5731510" cy="986155"/>
+            <wp:effectExtent l="0" t="0" r="2540" b="4445"/>
+            <wp:docPr id="1" name="Picture 1"/>
+            <wp:cNvGraphicFramePr>
+              <a:graphicFrameLocks xmlns:a="http://schemas.openxmlformats.org/drawingml/2006/main" noChangeAspect="1"/>
+            </wp:cNvGraphicFramePr>
+            <a:graphic xmlns:a="http://schemas.openxmlformats.org/drawingml/2006/main">
+              <a:graphicData uri="http://schemas.openxmlformats.org/drawingml/2006/picture">
+                <pic:pic xmlns:pic="http://schemas.openxmlformats.org/drawingml/2006/picture">
+                  <pic:nvPicPr>
+                    <pic:cNvPr id="1" name=""/>
+                    <pic:cNvPicPr/>
+                  </pic:nvPicPr>
+                  <pic:blipFill>
+                    <a:blip r:embed="rId4"/>
+                    <a:stretch>
+                      <a:fillRect/>
+                    </a:stretch>
+                  </pic:blipFill>
+                  <pic:spPr>
+                    <a:xfrm>
+                      <a:off x="0" y="0"/>
+                      <a:ext cx="5731510" cy="986155"/>
+                    </a:xfrm>
+                    <a:prstGeom prst="rect">
+                      <a:avLst/>
+                    </a:prstGeom>
+                  </pic:spPr>
+                </pic:pic>
+              </a:graphicData>
+            </a:graphic>
+          </wp:inline>
+        </w:drawing>
+      </w:r>
+    </w:p>
+    <w:p>
+      <w:r>
+        <w:t xml:space="preserve">This will attempt to see if the </w:t>
+      </w:r>
+      <w:proofErr w:type="spellStart"/>
+      <w:r>
+        <w:t>overduefine</w:t>
+      </w:r>
+      <w:proofErr w:type="spellEnd"/>
+      <w:r>
+        <w:t xml:space="preserve"> is calculated correctly from the library class. (7:43pm 18/10/2020 Line 53 - </w:t>
+      </w:r>
+      <w:proofErr w:type="spellStart"/>
+      <w:r>
+        <w:t>ReturnBookControl</w:t>
+      </w:r>
+      <w:proofErr w:type="spellEnd"/>
+      <w:r>
+        <w:t>)</w:t>
+      </w:r>
+    </w:p>
+    <w:p>
+      <w:pPr>
+        <w:pStyle w:val="Heading3"/>
+      </w:pPr>
+      <w:r>
+        <w:t>Output:</w:t>
+      </w:r>
+    </w:p>
+    <w:p>
+      <w:r>
+        <w:rPr>
+          <w:noProof/>
+        </w:rPr>
+        <w:drawing>
+          <wp:inline distT="0" distB="0" distL="0" distR="0" wp14:anchorId="43504AFD" wp14:editId="7A59AE36">
+            <wp:extent cx="3981450" cy="514350"/>
+            <wp:effectExtent l="0" t="0" r="0" b="0"/>
+            <wp:docPr id="2" name="Picture 2"/>
+            <wp:cNvGraphicFramePr>
+              <a:graphicFrameLocks xmlns:a="http://schemas.openxmlformats.org/drawingml/2006/main" noChangeAspect="1"/>
+            </wp:cNvGraphicFramePr>
+            <a:graphic xmlns:a="http://schemas.openxmlformats.org/drawingml/2006/main">
+              <a:graphicData uri="http://schemas.openxmlformats.org/drawingml/2006/picture">
+                <pic:pic xmlns:pic="http://schemas.openxmlformats.org/drawingml/2006/picture">
+                  <pic:nvPicPr>
+                    <pic:cNvPr id="1" name=""/>
+                    <pic:cNvPicPr/>
+                  </pic:nvPicPr>
+                  <pic:blipFill>
+                    <a:blip r:embed="rId5"/>
+                    <a:stretch>
+                      <a:fillRect/>
+                    </a:stretch>
+                  </pic:blipFill>
+                  <pic:spPr>
+                    <a:xfrm>
+                      <a:off x="0" y="0"/>
+                      <a:ext cx="3981450" cy="514350"/>
+                    </a:xfrm>
+                    <a:prstGeom prst="rect">
+                      <a:avLst/>
+                    </a:prstGeom>
+                  </pic:spPr>
+                </pic:pic>
+              </a:graphicData>
+            </a:graphic>
+          </wp:inline>
+        </w:drawing>
+      </w:r>
+    </w:p>
+    <w:p>
+      <w:pPr>
+        <w:pStyle w:val="Heading3"/>
+      </w:pPr>
+      <w:r>
+        <w:t>Conclusion:</w:t>
+      </w:r>
+    </w:p>
+    <w:p/>
+    <w:p>
+      <w:r>
+        <w:t xml:space="preserve">From this, we can see that the </w:t>
+      </w:r>
+      <w:r>
+        <w:t>call to a method in the library class has the issue</w:t>
+      </w:r>
+    </w:p>
+    <w:p/>
+    <w:p>
+      <w:pPr>
+        <w:pStyle w:val="Heading2"/>
+      </w:pPr>
+      <w:r>
+        <w:lastRenderedPageBreak/>
+        <w:t>Idea 2</w:t>
+      </w:r>
+    </w:p>
+    <w:p>
+      <w:r>
+        <w:rPr>
+          <w:noProof/>
+        </w:rPr>
+        <w:drawing>
+          <wp:inline distT="0" distB="0" distL="0" distR="0" wp14:anchorId="3B257DF4" wp14:editId="3D3031B4">
+            <wp:extent cx="5731510" cy="1442720"/>
+            <wp:effectExtent l="0" t="0" r="2540" b="5080"/>
+            <wp:docPr id="3" name="Picture 3"/>
+            <wp:cNvGraphicFramePr>
+              <a:graphicFrameLocks xmlns:a="http://schemas.openxmlformats.org/drawingml/2006/main" noChangeAspect="1"/>
+            </wp:cNvGraphicFramePr>
+            <a:graphic xmlns:a="http://schemas.openxmlformats.org/drawingml/2006/main">
+              <a:graphicData uri="http://schemas.openxmlformats.org/drawingml/2006/picture">
+                <pic:pic xmlns:pic="http://schemas.openxmlformats.org/drawingml/2006/picture">
+                  <pic:nvPicPr>
+                    <pic:cNvPr id="1" name=""/>
+                    <pic:cNvPicPr/>
+                  </pic:nvPicPr>
+                  <pic:blipFill>
+                    <a:blip r:embed="rId6"/>
+                    <a:stretch>
+                      <a:fillRect/>
+                    </a:stretch>
+                  </pic:blipFill>
+                  <pic:spPr>
+                    <a:xfrm>
+                      <a:off x="0" y="0"/>
+                      <a:ext cx="5731510" cy="1442720"/>
+                    </a:xfrm>
+                    <a:prstGeom prst="rect">
+                      <a:avLst/>
+                    </a:prstGeom>
+                  </pic:spPr>
+                </pic:pic>
+              </a:graphicData>
+            </a:graphic>
+          </wp:inline>
+        </w:drawing>
+      </w:r>
+    </w:p>
+    <w:p>
+      <w:r>
+        <w:t>The reason why I tried this is to try and see whether the if statement is not detected the loan is overdue. Hence this would prove whether there is an issue in the actual if statement itself.</w:t>
+      </w:r>
+    </w:p>
+    <w:p>
+      <w:pPr>
+        <w:pStyle w:val="Heading3"/>
+      </w:pPr>
+      <w:r>
+        <w:t>Output</w:t>
+      </w:r>
+    </w:p>
+    <w:p>
+      <w:r>
+        <w:rPr>
+          <w:noProof/>
+        </w:rPr>
+        <w:drawing>
+          <wp:inline distT="0" distB="0" distL="0" distR="0" wp14:anchorId="74426CBA" wp14:editId="33521F98">
+            <wp:extent cx="3695700" cy="552450"/>
+            <wp:effectExtent l="0" t="0" r="0" b="0"/>
+            <wp:docPr id="4" name="Picture 4"/>
+            <wp:cNvGraphicFramePr>
+              <a:graphicFrameLocks xmlns:a="http://schemas.openxmlformats.org/drawingml/2006/main" noChangeAspect="1"/>
+            </wp:cNvGraphicFramePr>
+            <a:graphic xmlns:a="http://schemas.openxmlformats.org/drawingml/2006/main">
+              <a:graphicData uri="http://schemas.openxmlformats.org/drawingml/2006/picture">
+                <pic:pic xmlns:pic="http://schemas.openxmlformats.org/drawingml/2006/picture">
+                  <pic:nvPicPr>
+                    <pic:cNvPr id="1" name=""/>
+                    <pic:cNvPicPr/>
+                  </pic:nvPicPr>
+                  <pic:blipFill>
+                    <a:blip r:embed="rId7"/>
+                    <a:stretch>
+                      <a:fillRect/>
+                    </a:stretch>
+                  </pic:blipFill>
+                  <pic:spPr>
+                    <a:xfrm>
+                      <a:off x="0" y="0"/>
+                      <a:ext cx="3695700" cy="552450"/>
+                    </a:xfrm>
+                    <a:prstGeom prst="rect">
+                      <a:avLst/>
+                    </a:prstGeom>
+                  </pic:spPr>
+                </pic:pic>
+              </a:graphicData>
+            </a:graphic>
+          </wp:inline>
+        </w:drawing>
+      </w:r>
+    </w:p>
+    <w:p/>
+    <w:p>
+      <w:pPr>
+        <w:pStyle w:val="Heading3"/>
+      </w:pPr>
+      <w:r>
+        <w:t>Conclusion</w:t>
+      </w:r>
+    </w:p>
+    <w:p>
+      <w:r>
+        <w:t>The bug must be further within the method, within the IF statement</w:t>
+      </w:r>
+    </w:p>
+    <w:p/>
+    <w:p>
+      <w:pPr>
+        <w:pStyle w:val="Heading2"/>
+      </w:pPr>
+      <w:r>
+        <w:t>Idea 3</w:t>
+      </w:r>
+    </w:p>
+    <w:p/>
+    <w:p>
+      <w:r>
+        <w:rPr>
+          <w:noProof/>
+        </w:rPr>
+        <w:drawing>
+          <wp:inline distT="0" distB="0" distL="0" distR="0" wp14:anchorId="09CBE6FD" wp14:editId="57EB68C6">
+            <wp:extent cx="5731510" cy="919480"/>
+            <wp:effectExtent l="0" t="0" r="2540" b="0"/>
+            <wp:docPr id="5" name="Picture 5"/>
+            <wp:cNvGraphicFramePr>
+              <a:graphicFrameLocks xmlns:a="http://schemas.openxmlformats.org/drawingml/2006/main" noChangeAspect="1"/>
+            </wp:cNvGraphicFramePr>
+            <a:graphic xmlns:a="http://schemas.openxmlformats.org/drawingml/2006/main">
+              <a:graphicData uri="http://schemas.openxmlformats.org/drawingml/2006/picture">
+                <pic:pic xmlns:pic="http://schemas.openxmlformats.org/drawingml/2006/picture">
+                  <pic:nvPicPr>
+                    <pic:cNvPr id="1" name=""/>
+                    <pic:cNvPicPr/>
+                  </pic:nvPicPr>
+                  <pic:blipFill>
+                    <a:blip r:embed="rId8"/>
+                    <a:stretch>
+                      <a:fillRect/>
+                    </a:stretch>
+                  </pic:blipFill>
+                  <pic:spPr>
+                    <a:xfrm>
+                      <a:off x="0" y="0"/>
+                      <a:ext cx="5731510" cy="919480"/>
+                    </a:xfrm>
+                    <a:prstGeom prst="rect">
+                      <a:avLst/>
+                    </a:prstGeom>
+                  </pic:spPr>
+                </pic:pic>
+              </a:graphicData>
+            </a:graphic>
+          </wp:inline>
+        </w:drawing>
+      </w:r>
+    </w:p>
+    <w:p>
+      <w:r>
+        <w:t xml:space="preserve">This will test to see if the system calculates that there is </w:t>
+      </w:r>
+      <w:proofErr w:type="gramStart"/>
+      <w:r>
+        <w:t>1 day</w:t>
+      </w:r>
+      <w:proofErr w:type="gramEnd"/>
+      <w:r>
+        <w:t xml:space="preserve"> difference between the two dates. </w:t>
+      </w:r>
+    </w:p>
+    <w:p/>
+    <w:p>
+      <w:pPr>
+        <w:pStyle w:val="Heading3"/>
+      </w:pPr>
+      <w:r>
+        <w:t>Output</w:t>
+      </w:r>
+    </w:p>
+    <w:p>
+      <w:r>
+        <w:rPr>
+          <w:noProof/>
+        </w:rPr>
+        <w:drawing>
+          <wp:inline distT="0" distB="0" distL="0" distR="0" wp14:anchorId="51D00FC4" wp14:editId="35F9B137">
+            <wp:extent cx="4705350" cy="1181100"/>
+            <wp:effectExtent l="0" t="0" r="0" b="0"/>
+            <wp:docPr id="6" name="Picture 6"/>
+            <wp:cNvGraphicFramePr>
+              <a:graphicFrameLocks xmlns:a="http://schemas.openxmlformats.org/drawingml/2006/main" noChangeAspect="1"/>
+            </wp:cNvGraphicFramePr>
+            <a:graphic xmlns:a="http://schemas.openxmlformats.org/drawingml/2006/main">
+              <a:graphicData uri="http://schemas.openxmlformats.org/drawingml/2006/picture">
+                <pic:pic xmlns:pic="http://schemas.openxmlformats.org/drawingml/2006/picture">
+                  <pic:nvPicPr>
+                    <pic:cNvPr id="1" name=""/>
+                    <pic:cNvPicPr/>
+                  </pic:nvPicPr>
+                  <pic:blipFill>
+                    <a:blip r:embed="rId9"/>
+                    <a:stretch>
+                      <a:fillRect/>
+                    </a:stretch>
+                  </pic:blipFill>
+                  <pic:spPr>
+                    <a:xfrm>
+                      <a:off x="0" y="0"/>
+                      <a:ext cx="4705350" cy="1181100"/>
+                    </a:xfrm>
+                    <a:prstGeom prst="rect">
+                      <a:avLst/>
+                    </a:prstGeom>
+                  </pic:spPr>
+                </pic:pic>
+              </a:graphicData>
+            </a:graphic>
+          </wp:inline>
+        </w:drawing>
+      </w:r>
+    </w:p>
+    <w:p/>
+    <w:p>
+      <w:pPr>
+        <w:pStyle w:val="Heading3"/>
+      </w:pPr>
+      <w:r>
+        <w:t>Conclusion</w:t>
+      </w:r>
+    </w:p>
+    <w:p>
+      <w:r>
+        <w:t xml:space="preserve">Hence due to the fact this value returned 0, the error is in this section. </w:t>
+      </w:r>
+      <w:proofErr w:type="gramStart"/>
+      <w:r>
+        <w:t>Specifically</w:t>
+      </w:r>
+      <w:proofErr w:type="gramEnd"/>
+      <w:r>
+        <w:t xml:space="preserve"> in Library Entity class, Line:</w:t>
+      </w:r>
+      <w:r>
+        <w:rPr>
+          <w:noProof/>
+        </w:rPr>
+        <w:drawing>
+          <wp:inline distT="0" distB="0" distL="0" distR="0" wp14:anchorId="7FADD8D5" wp14:editId="18CDD848">
+            <wp:extent cx="5731510" cy="204470"/>
+            <wp:effectExtent l="0" t="0" r="2540" b="5080"/>
+            <wp:docPr id="7" name="Picture 7"/>
+            <wp:cNvGraphicFramePr>
+              <a:graphicFrameLocks xmlns:a="http://schemas.openxmlformats.org/drawingml/2006/main" noChangeAspect="1"/>
+            </wp:cNvGraphicFramePr>
+            <a:graphic xmlns:a="http://schemas.openxmlformats.org/drawingml/2006/main">
+              <a:graphicData uri="http://schemas.openxmlformats.org/drawingml/2006/picture">
+                <pic:pic xmlns:pic="http://schemas.openxmlformats.org/drawingml/2006/picture">
+                  <pic:nvPicPr>
+                    <pic:cNvPr id="1" name=""/>
+                    <pic:cNvPicPr/>
+                  </pic:nvPicPr>
+                  <pic:blipFill>
+                    <a:blip r:embed="rId10"/>
+                    <a:stretch>
+                      <a:fillRect/>
+                    </a:stretch>
+                  </pic:blipFill>
+                  <pic:spPr>
+                    <a:xfrm>
+                      <a:off x="0" y="0"/>
+                      <a:ext cx="5731510" cy="204470"/>
+                    </a:xfrm>
+                    <a:prstGeom prst="rect">
+                      <a:avLst/>
+                    </a:prstGeom>
+                  </pic:spPr>
+                </pic:pic>
+              </a:graphicData>
+            </a:graphic>
+          </wp:inline>
+        </w:drawing>
+      </w:r>
+    </w:p>
+    <w:p>
+      <w:r>
+        <w:lastRenderedPageBreak/>
+        <w:t xml:space="preserve">It is likely the error is in the Calendar class, in the </w:t>
+      </w:r>
+      <w:proofErr w:type="spellStart"/>
+      <w:r>
+        <w:t>getDaysDifference</w:t>
+      </w:r>
+      <w:proofErr w:type="spellEnd"/>
+      <w:r>
+        <w:t xml:space="preserve"> method.</w:t>
+      </w:r>
+    </w:p>
+    <w:p/>
+    <w:p>
+      <w:pPr>
+        <w:pStyle w:val="Heading2"/>
+      </w:pPr>
+      <w:r>
+        <w:t>Idea 4</w:t>
+      </w:r>
+    </w:p>
+    <w:p>
+      <w:r>
+        <w:rPr>
+          <w:noProof/>
+        </w:rPr>
+        <w:drawing>
+          <wp:inline distT="0" distB="0" distL="0" distR="0" wp14:anchorId="5A7B157B" wp14:editId="40221FC5">
+            <wp:extent cx="5731510" cy="838200"/>
+            <wp:effectExtent l="0" t="0" r="2540" b="0"/>
+            <wp:docPr id="8" name="Picture 8"/>
+            <wp:cNvGraphicFramePr>
+              <a:graphicFrameLocks xmlns:a="http://schemas.openxmlformats.org/drawingml/2006/main" noChangeAspect="1"/>
+            </wp:cNvGraphicFramePr>
+            <a:graphic xmlns:a="http://schemas.openxmlformats.org/drawingml/2006/main">
+              <a:graphicData uri="http://schemas.openxmlformats.org/drawingml/2006/picture">
+                <pic:pic xmlns:pic="http://schemas.openxmlformats.org/drawingml/2006/picture">
+                  <pic:nvPicPr>
+                    <pic:cNvPr id="1" name=""/>
+                    <pic:cNvPicPr/>
+                  </pic:nvPicPr>
+                  <pic:blipFill>
+                    <a:blip r:embed="rId11"/>
+                    <a:stretch>
+                      <a:fillRect/>
+                    </a:stretch>
+                  </pic:blipFill>
+                  <pic:spPr>
+                    <a:xfrm>
+                      <a:off x="0" y="0"/>
+                      <a:ext cx="5731510" cy="838200"/>
+                    </a:xfrm>
+                    <a:prstGeom prst="rect">
+                      <a:avLst/>
+                    </a:prstGeom>
+                  </pic:spPr>
+                </pic:pic>
+              </a:graphicData>
+            </a:graphic>
+          </wp:inline>
+        </w:drawing>
+      </w:r>
+    </w:p>
+    <w:p>
+      <w:r>
+        <w:t>This tests whether a difference is calculated, this value should be positive if there is a difference.</w:t>
+      </w:r>
+    </w:p>
+    <w:p/>
+    <w:p>
+      <w:pPr>
+        <w:pStyle w:val="Heading3"/>
+      </w:pPr>
+      <w:r>
+        <w:t>Output</w:t>
+      </w:r>
+    </w:p>
+    <w:p>
+      <w:r>
+        <w:rPr>
+          <w:noProof/>
+        </w:rPr>
+        <w:drawing>
+          <wp:inline distT="0" distB="0" distL="0" distR="0" wp14:anchorId="101A143C" wp14:editId="5386FC77">
+            <wp:extent cx="3848100" cy="714375"/>
+            <wp:effectExtent l="0" t="0" r="0" b="9525"/>
+            <wp:docPr id="9" name="Picture 9"/>
+            <wp:cNvGraphicFramePr>
+              <a:graphicFrameLocks xmlns:a="http://schemas.openxmlformats.org/drawingml/2006/main" noChangeAspect="1"/>
+            </wp:cNvGraphicFramePr>
+            <a:graphic xmlns:a="http://schemas.openxmlformats.org/drawingml/2006/main">
+              <a:graphicData uri="http://schemas.openxmlformats.org/drawingml/2006/picture">
+                <pic:pic xmlns:pic="http://schemas.openxmlformats.org/drawingml/2006/picture">
+                  <pic:nvPicPr>
+                    <pic:cNvPr id="1" name=""/>
+                    <pic:cNvPicPr/>
+                  </pic:nvPicPr>
+                  <pic:blipFill>
+                    <a:blip r:embed="rId12"/>
+                    <a:stretch>
+                      <a:fillRect/>
+                    </a:stretch>
+                  </pic:blipFill>
+                  <pic:spPr>
+                    <a:xfrm>
+                      <a:off x="0" y="0"/>
+                      <a:ext cx="3848100" cy="714375"/>
+                    </a:xfrm>
+                    <a:prstGeom prst="rect">
+                      <a:avLst/>
+                    </a:prstGeom>
+                  </pic:spPr>
+                </pic:pic>
+              </a:graphicData>
+            </a:graphic>
+          </wp:inline>
+        </w:drawing>
+      </w:r>
+    </w:p>
+    <w:p>
+      <w:pPr>
+        <w:pStyle w:val="Heading3"/>
+      </w:pPr>
+      <w:r>
+        <w:t>Conclusion</w:t>
+      </w:r>
+    </w:p>
+    <w:p>
+      <w:r>
+        <w:t>The error must be further down the method, since it is showing a difference between the dates.</w:t>
+      </w:r>
+    </w:p>
+    <w:p/>
+    <w:p>
+      <w:pPr>
+        <w:pStyle w:val="Heading2"/>
+      </w:pPr>
+      <w:r>
+        <w:t>Idea 5</w:t>
+      </w:r>
+    </w:p>
+    <w:p>
+      <w:r>
+        <w:rPr>
+          <w:noProof/>
+        </w:rPr>
+        <w:drawing>
+          <wp:inline distT="0" distB="0" distL="0" distR="0" wp14:anchorId="0C873ABF" wp14:editId="592F9E59">
+            <wp:extent cx="5731510" cy="1210310"/>
+            <wp:effectExtent l="0" t="0" r="2540" b="8890"/>
+            <wp:docPr id="10" name="Picture 10"/>
+            <wp:cNvGraphicFramePr>
+              <a:graphicFrameLocks xmlns:a="http://schemas.openxmlformats.org/drawingml/2006/main" noChangeAspect="1"/>
+            </wp:cNvGraphicFramePr>
+            <a:graphic xmlns:a="http://schemas.openxmlformats.org/drawingml/2006/main">
+              <a:graphicData uri="http://schemas.openxmlformats.org/drawingml/2006/picture">
+                <pic:pic xmlns:pic="http://schemas.openxmlformats.org/drawingml/2006/picture">
+                  <pic:nvPicPr>
+                    <pic:cNvPr id="1" name=""/>
+                    <pic:cNvPicPr/>
+                  </pic:nvPicPr>
+                  <pic:blipFill>
+                    <a:blip r:embed="rId13"/>
+                    <a:stretch>
+                      <a:fillRect/>
+                    </a:stretch>
+                  </pic:blipFill>
+                  <pic:spPr>
+                    <a:xfrm>
+                      <a:off x="0" y="0"/>
+                      <a:ext cx="5731510" cy="1210310"/>
+                    </a:xfrm>
+                    <a:prstGeom prst="rect">
+                      <a:avLst/>
+                    </a:prstGeom>
+                  </pic:spPr>
+                </pic:pic>
+              </a:graphicData>
+            </a:graphic>
+          </wp:inline>
+        </w:drawing>
+      </w:r>
+    </w:p>
+    <w:p/>
+    <w:p>
+      <w:pPr>
+        <w:pStyle w:val="Heading3"/>
+      </w:pPr>
+      <w:r>
+        <w:t>Output</w:t>
+      </w:r>
+    </w:p>
+    <w:p>
+      <w:r>
+        <w:rPr>
+          <w:noProof/>
+        </w:rPr>
+        <w:drawing>
+          <wp:inline distT="0" distB="0" distL="0" distR="0" wp14:anchorId="3A41B633" wp14:editId="05F78837">
+            <wp:extent cx="3114675" cy="923925"/>
+            <wp:effectExtent l="0" t="0" r="9525" b="9525"/>
+            <wp:docPr id="11" name="Picture 11"/>
+            <wp:cNvGraphicFramePr>
+              <a:graphicFrameLocks xmlns:a="http://schemas.openxmlformats.org/drawingml/2006/main" noChangeAspect="1"/>
+            </wp:cNvGraphicFramePr>
+            <a:graphic xmlns:a="http://schemas.openxmlformats.org/drawingml/2006/main">
+              <a:graphicData uri="http://schemas.openxmlformats.org/drawingml/2006/picture">
+                <pic:pic xmlns:pic="http://schemas.openxmlformats.org/drawingml/2006/picture">
+                  <pic:nvPicPr>
+                    <pic:cNvPr id="1" name=""/>
+                    <pic:cNvPicPr/>
+                  </pic:nvPicPr>
+                  <pic:blipFill>
+                    <a:blip r:embed="rId14"/>
+                    <a:stretch>
+                      <a:fillRect/>
+                    </a:stretch>
+                  </pic:blipFill>
+                  <pic:spPr>
+                    <a:xfrm>
+                      <a:off x="0" y="0"/>
+                      <a:ext cx="3114675" cy="923925"/>
+                    </a:xfrm>
+                    <a:prstGeom prst="rect">
+                      <a:avLst/>
+                    </a:prstGeom>
+                  </pic:spPr>
+                </pic:pic>
+              </a:graphicData>
+            </a:graphic>
+          </wp:inline>
+        </w:drawing>
+      </w:r>
+    </w:p>
+    <w:p/>
+    <w:p>
+      <w:pPr>
+        <w:pStyle w:val="Heading3"/>
+      </w:pPr>
+      <w:r>
+        <w:t>Conclusion</w:t>
+      </w:r>
+    </w:p>
+    <w:p>
+      <w:r>
+        <w:t xml:space="preserve">The </w:t>
+      </w:r>
+      <w:r>
+        <w:t xml:space="preserve">issue is between one of the values, </w:t>
+      </w:r>
+      <w:proofErr w:type="spellStart"/>
+      <w:r>
+        <w:t>diffMilliseconds</w:t>
+      </w:r>
+      <w:proofErr w:type="spellEnd"/>
+      <w:r>
+        <w:t xml:space="preserve"> and MILLIS_PER_DAY. </w:t>
+      </w:r>
+    </w:p>
+    <w:p>
+      <w:r>
+        <w:t xml:space="preserve">We have tested the </w:t>
+      </w:r>
+      <w:proofErr w:type="spellStart"/>
+      <w:r>
+        <w:t>diffMilliseconds</w:t>
+      </w:r>
+      <w:proofErr w:type="spellEnd"/>
+      <w:r>
+        <w:t xml:space="preserve"> and can show that the value for a difference of 1 day is 86400000. Hence the second value needs to be checked.</w:t>
+      </w:r>
+    </w:p>
+    <w:p/>
+    <w:p>
+      <w:pPr>
+        <w:pStyle w:val="Heading2"/>
+      </w:pPr>
+      <w:r>
+        <w:lastRenderedPageBreak/>
+        <w:t>Idea 6</w:t>
+      </w:r>
+    </w:p>
+    <w:p>
+      <w:r>
+        <w:rPr>
+          <w:noProof/>
+        </w:rPr>
+        <w:drawing>
+          <wp:inline distT="0" distB="0" distL="0" distR="0" wp14:anchorId="6543F271" wp14:editId="6C571C98">
+            <wp:extent cx="5731510" cy="654685"/>
+            <wp:effectExtent l="0" t="0" r="2540" b="0"/>
+            <wp:docPr id="12" name="Picture 12"/>
+            <wp:cNvGraphicFramePr>
+              <a:graphicFrameLocks xmlns:a="http://schemas.openxmlformats.org/drawingml/2006/main" noChangeAspect="1"/>
+            </wp:cNvGraphicFramePr>
+            <a:graphic xmlns:a="http://schemas.openxmlformats.org/drawingml/2006/main">
+              <a:graphicData uri="http://schemas.openxmlformats.org/drawingml/2006/picture">
+                <pic:pic xmlns:pic="http://schemas.openxmlformats.org/drawingml/2006/picture">
+                  <pic:nvPicPr>
+                    <pic:cNvPr id="1" name=""/>
+                    <pic:cNvPicPr/>
+                  </pic:nvPicPr>
+                  <pic:blipFill>
+                    <a:blip r:embed="rId15"/>
+                    <a:stretch>
+                      <a:fillRect/>
+                    </a:stretch>
+                  </pic:blipFill>
+                  <pic:spPr>
+                    <a:xfrm>
+                      <a:off x="0" y="0"/>
+                      <a:ext cx="5731510" cy="654685"/>
+                    </a:xfrm>
+                    <a:prstGeom prst="rect">
+                      <a:avLst/>
+                    </a:prstGeom>
+                  </pic:spPr>
+                </pic:pic>
+              </a:graphicData>
+            </a:graphic>
+          </wp:inline>
+        </w:drawing>
+      </w:r>
+    </w:p>
+    <w:p>
+      <w:r>
+        <w:t>Since this is a value and not a method, we do not need to test the output of a method.</w:t>
+      </w:r>
+    </w:p>
+    <w:p>
+      <w:pPr>
+        <w:pStyle w:val="Heading3"/>
+      </w:pPr>
+      <w:r>
+        <w:t xml:space="preserve">Conclusion: </w:t>
+      </w:r>
+    </w:p>
+    <w:p>
+      <w:r>
+        <w:t xml:space="preserve">The calculation done by the calendar class highlights 1 day is 86400000, whereas this shows it to be a much bigger number. It is this value that would mean that the number rounds down to 0. Hence changing this value should allow the program to calculate fines correctly. </w:t>
+      </w:r>
+    </w:p>
     <w:p/>
     <w:p/>
     <w:sectPr>
@@ -472,6 +1390,72 @@
       <w:szCs w:val="32"/>
     </w:rPr>
   </w:style>
+  <w:style w:type="paragraph" w:styleId="Heading2">
+    <w:name w:val="heading 2"/>
+    <w:basedOn w:val="Normal"/>
+    <w:next w:val="Normal"/>
+    <w:link w:val="Heading2Char"/>
+    <w:uiPriority w:val="9"/>
+    <w:unhideWhenUsed/>
+    <w:qFormat/>
+    <w:rsid w:val="00547CDF"/>
+    <w:pPr>
+      <w:keepNext/>
+      <w:keepLines/>
+      <w:spacing w:before="40" w:after="0"/>
+      <w:outlineLvl w:val="1"/>
+    </w:pPr>
+    <w:rPr>
+      <w:rFonts w:asciiTheme="majorHAnsi" w:eastAsiaTheme="majorEastAsia" w:hAnsiTheme="majorHAnsi" w:cstheme="majorBidi"/>
+      <w:color w:val="2F5496" w:themeColor="accent1" w:themeShade="BF"/>
+      <w:sz w:val="26"/>
+      <w:szCs w:val="26"/>
+    </w:rPr>
+  </w:style>
+  <w:style w:type="paragraph" w:styleId="Heading3">
+    <w:name w:val="heading 3"/>
+    <w:basedOn w:val="Normal"/>
+    <w:next w:val="Normal"/>
+    <w:link w:val="Heading3Char"/>
+    <w:uiPriority w:val="9"/>
+    <w:unhideWhenUsed/>
+    <w:qFormat/>
+    <w:rsid w:val="009A315E"/>
+    <w:pPr>
+      <w:keepNext/>
+      <w:keepLines/>
+      <w:spacing w:before="40" w:after="0"/>
+      <w:outlineLvl w:val="2"/>
+    </w:pPr>
+    <w:rPr>
+      <w:rFonts w:asciiTheme="majorHAnsi" w:eastAsiaTheme="majorEastAsia" w:hAnsiTheme="majorHAnsi" w:cstheme="majorBidi"/>
+      <w:color w:val="1F3763" w:themeColor="accent1" w:themeShade="7F"/>
+      <w:sz w:val="24"/>
+      <w:szCs w:val="24"/>
+    </w:rPr>
+  </w:style>
+  <w:style w:type="paragraph" w:styleId="Heading4">
+    <w:name w:val="heading 4"/>
+    <w:basedOn w:val="Normal"/>
+    <w:next w:val="Normal"/>
+    <w:link w:val="Heading4Char"/>
+    <w:uiPriority w:val="9"/>
+    <w:unhideWhenUsed/>
+    <w:qFormat/>
+    <w:rsid w:val="009A315E"/>
+    <w:pPr>
+      <w:keepNext/>
+      <w:keepLines/>
+      <w:spacing w:before="40" w:after="0"/>
+      <w:outlineLvl w:val="3"/>
+    </w:pPr>
+    <w:rPr>
+      <w:rFonts w:asciiTheme="majorHAnsi" w:eastAsiaTheme="majorEastAsia" w:hAnsiTheme="majorHAnsi" w:cstheme="majorBidi"/>
+      <w:i/>
+      <w:iCs/>
+      <w:color w:val="2F5496" w:themeColor="accent1" w:themeShade="BF"/>
+    </w:rPr>
+  </w:style>
   <w:style w:type="character" w:default="1" w:styleId="DefaultParagraphFont">
     <w:name w:val="Default Paragraph Font"/>
     <w:uiPriority w:val="1"/>
@@ -575,6 +1559,64 @@
       <w:color w:val="2F5496" w:themeColor="accent1" w:themeShade="BF"/>
       <w:sz w:val="32"/>
       <w:szCs w:val="32"/>
+    </w:rPr>
+  </w:style>
+  <w:style w:type="table" w:styleId="TableGrid">
+    <w:name w:val="Table Grid"/>
+    <w:basedOn w:val="TableNormal"/>
+    <w:uiPriority w:val="39"/>
+    <w:rsid w:val="00625621"/>
+    <w:pPr>
+      <w:spacing w:after="0" w:line="240" w:lineRule="auto"/>
+    </w:pPr>
+    <w:tblPr>
+      <w:tblBorders>
+        <w:top w:val="single" w:sz="4" w:space="0" w:color="auto"/>
+        <w:left w:val="single" w:sz="4" w:space="0" w:color="auto"/>
+        <w:bottom w:val="single" w:sz="4" w:space="0" w:color="auto"/>
+        <w:right w:val="single" w:sz="4" w:space="0" w:color="auto"/>
+        <w:insideH w:val="single" w:sz="4" w:space="0" w:color="auto"/>
+        <w:insideV w:val="single" w:sz="4" w:space="0" w:color="auto"/>
+      </w:tblBorders>
+    </w:tblPr>
+  </w:style>
+  <w:style w:type="character" w:customStyle="1" w:styleId="Heading2Char">
+    <w:name w:val="Heading 2 Char"/>
+    <w:basedOn w:val="DefaultParagraphFont"/>
+    <w:link w:val="Heading2"/>
+    <w:uiPriority w:val="9"/>
+    <w:rsid w:val="00547CDF"/>
+    <w:rPr>
+      <w:rFonts w:asciiTheme="majorHAnsi" w:eastAsiaTheme="majorEastAsia" w:hAnsiTheme="majorHAnsi" w:cstheme="majorBidi"/>
+      <w:color w:val="2F5496" w:themeColor="accent1" w:themeShade="BF"/>
+      <w:sz w:val="26"/>
+      <w:szCs w:val="26"/>
+    </w:rPr>
+  </w:style>
+  <w:style w:type="character" w:customStyle="1" w:styleId="Heading3Char">
+    <w:name w:val="Heading 3 Char"/>
+    <w:basedOn w:val="DefaultParagraphFont"/>
+    <w:link w:val="Heading3"/>
+    <w:uiPriority w:val="9"/>
+    <w:rsid w:val="009A315E"/>
+    <w:rPr>
+      <w:rFonts w:asciiTheme="majorHAnsi" w:eastAsiaTheme="majorEastAsia" w:hAnsiTheme="majorHAnsi" w:cstheme="majorBidi"/>
+      <w:color w:val="1F3763" w:themeColor="accent1" w:themeShade="7F"/>
+      <w:sz w:val="24"/>
+      <w:szCs w:val="24"/>
+    </w:rPr>
+  </w:style>
+  <w:style w:type="character" w:customStyle="1" w:styleId="Heading4Char">
+    <w:name w:val="Heading 4 Char"/>
+    <w:basedOn w:val="DefaultParagraphFont"/>
+    <w:link w:val="Heading4"/>
+    <w:uiPriority w:val="9"/>
+    <w:rsid w:val="009A315E"/>
+    <w:rPr>
+      <w:rFonts w:asciiTheme="majorHAnsi" w:eastAsiaTheme="majorEastAsia" w:hAnsiTheme="majorHAnsi" w:cstheme="majorBidi"/>
+      <w:i/>
+      <w:iCs/>
+      <w:color w:val="2F5496" w:themeColor="accent1" w:themeShade="BF"/>
     </w:rPr>
   </w:style>
 </w:styles>

</xml_diff>